<commit_message>
update surat rujukan template
</commit_message>
<xml_diff>
--- a/VetHubAPI/wwwroot/Template/Document/SuratRujukan.docx
+++ b/VetHubAPI/wwwroot/Template/Document/SuratRujukan.docx
@@ -113,13 +113,41 @@
           <w:szCs w:val="24"/>
         </w:rPr>
       </w:pPr>
-      <w:r>
-        <w:rPr>
-          <w:rFonts w:ascii="Times New Roman" w:hAnsi="Times New Roman" w:cs="Times New Roman"/>
-          <w:sz w:val="24"/>
-          <w:szCs w:val="24"/>
-        </w:rPr>
-        <w:t>Kepada YTH Sejawat Dokter Hewan,</w:t>
+      <w:proofErr w:type="spellStart"/>
+      <w:r>
+        <w:rPr>
+          <w:rFonts w:ascii="Times New Roman" w:hAnsi="Times New Roman" w:cs="Times New Roman"/>
+          <w:sz w:val="24"/>
+          <w:szCs w:val="24"/>
+        </w:rPr>
+        <w:t>Kepada</w:t>
+      </w:r>
+      <w:proofErr w:type="spellEnd"/>
+      <w:r>
+        <w:rPr>
+          <w:rFonts w:ascii="Times New Roman" w:hAnsi="Times New Roman" w:cs="Times New Roman"/>
+          <w:sz w:val="24"/>
+          <w:szCs w:val="24"/>
+        </w:rPr>
+        <w:t xml:space="preserve"> YTH </w:t>
+      </w:r>
+      <w:proofErr w:type="spellStart"/>
+      <w:r>
+        <w:rPr>
+          <w:rFonts w:ascii="Times New Roman" w:hAnsi="Times New Roman" w:cs="Times New Roman"/>
+          <w:sz w:val="24"/>
+          <w:szCs w:val="24"/>
+        </w:rPr>
+        <w:t>Sejawat</w:t>
+      </w:r>
+      <w:proofErr w:type="spellEnd"/>
+      <w:r>
+        <w:rPr>
+          <w:rFonts w:ascii="Times New Roman" w:hAnsi="Times New Roman" w:cs="Times New Roman"/>
+          <w:sz w:val="24"/>
+          <w:szCs w:val="24"/>
+        </w:rPr>
+        <w:t xml:space="preserve"> Dokter Hewan,</w:t>
       </w:r>
     </w:p>
     <w:p>
@@ -144,7 +172,25 @@
           <w:sz w:val="24"/>
           <w:szCs w:val="24"/>
         </w:rPr>
-        <w:t>{clinic_refferal_name}</w:t>
+        <w:t>{</w:t>
+      </w:r>
+      <w:proofErr w:type="spellStart"/>
+      <w:r>
+        <w:rPr>
+          <w:rFonts w:ascii="Times New Roman" w:hAnsi="Times New Roman" w:cs="Times New Roman"/>
+          <w:sz w:val="24"/>
+          <w:szCs w:val="24"/>
+        </w:rPr>
+        <w:t>clinic_refferal_name</w:t>
+      </w:r>
+      <w:proofErr w:type="spellEnd"/>
+      <w:r>
+        <w:rPr>
+          <w:rFonts w:ascii="Times New Roman" w:hAnsi="Times New Roman" w:cs="Times New Roman"/>
+          <w:sz w:val="24"/>
+          <w:szCs w:val="24"/>
+        </w:rPr>
+        <w:t>}</w:t>
       </w:r>
       <w:r>
         <w:rPr>
@@ -172,13 +218,41 @@
           <w:szCs w:val="24"/>
         </w:rPr>
       </w:pPr>
-      <w:r>
-        <w:rPr>
-          <w:rFonts w:ascii="Times New Roman" w:hAnsi="Times New Roman" w:cs="Times New Roman"/>
-          <w:sz w:val="24"/>
-          <w:szCs w:val="24"/>
-        </w:rPr>
-        <w:t>Dengan hormat,</w:t>
+      <w:proofErr w:type="spellStart"/>
+      <w:r>
+        <w:rPr>
+          <w:rFonts w:ascii="Times New Roman" w:hAnsi="Times New Roman" w:cs="Times New Roman"/>
+          <w:sz w:val="24"/>
+          <w:szCs w:val="24"/>
+        </w:rPr>
+        <w:t>Dengan</w:t>
+      </w:r>
+      <w:proofErr w:type="spellEnd"/>
+      <w:r>
+        <w:rPr>
+          <w:rFonts w:ascii="Times New Roman" w:hAnsi="Times New Roman" w:cs="Times New Roman"/>
+          <w:sz w:val="24"/>
+          <w:szCs w:val="24"/>
+        </w:rPr>
+        <w:t xml:space="preserve"> </w:t>
+      </w:r>
+      <w:proofErr w:type="spellStart"/>
+      <w:r>
+        <w:rPr>
+          <w:rFonts w:ascii="Times New Roman" w:hAnsi="Times New Roman" w:cs="Times New Roman"/>
+          <w:sz w:val="24"/>
+          <w:szCs w:val="24"/>
+        </w:rPr>
+        <w:t>hormat</w:t>
+      </w:r>
+      <w:proofErr w:type="spellEnd"/>
+      <w:r>
+        <w:rPr>
+          <w:rFonts w:ascii="Times New Roman" w:hAnsi="Times New Roman" w:cs="Times New Roman"/>
+          <w:sz w:val="24"/>
+          <w:szCs w:val="24"/>
+        </w:rPr>
+        <w:t>,</w:t>
       </w:r>
     </w:p>
     <w:p>
@@ -195,8 +269,208 @@
           <w:sz w:val="24"/>
           <w:szCs w:val="24"/>
         </w:rPr>
-        <w:t>Bersama ini kami kirim pasien untuk dilakukan pemeriksaan dan atau tindakan seperlunya atas hewan :</w:t>
-      </w:r>
+        <w:t xml:space="preserve">Bersama </w:t>
+      </w:r>
+      <w:proofErr w:type="spellStart"/>
+      <w:r>
+        <w:rPr>
+          <w:rFonts w:ascii="Times New Roman" w:hAnsi="Times New Roman" w:cs="Times New Roman"/>
+          <w:sz w:val="24"/>
+          <w:szCs w:val="24"/>
+        </w:rPr>
+        <w:t>ini</w:t>
+      </w:r>
+      <w:proofErr w:type="spellEnd"/>
+      <w:r>
+        <w:rPr>
+          <w:rFonts w:ascii="Times New Roman" w:hAnsi="Times New Roman" w:cs="Times New Roman"/>
+          <w:sz w:val="24"/>
+          <w:szCs w:val="24"/>
+        </w:rPr>
+        <w:t xml:space="preserve"> kami </w:t>
+      </w:r>
+      <w:proofErr w:type="spellStart"/>
+      <w:r>
+        <w:rPr>
+          <w:rFonts w:ascii="Times New Roman" w:hAnsi="Times New Roman" w:cs="Times New Roman"/>
+          <w:sz w:val="24"/>
+          <w:szCs w:val="24"/>
+        </w:rPr>
+        <w:t>kirim</w:t>
+      </w:r>
+      <w:proofErr w:type="spellEnd"/>
+      <w:r>
+        <w:rPr>
+          <w:rFonts w:ascii="Times New Roman" w:hAnsi="Times New Roman" w:cs="Times New Roman"/>
+          <w:sz w:val="24"/>
+          <w:szCs w:val="24"/>
+        </w:rPr>
+        <w:t xml:space="preserve"> </w:t>
+      </w:r>
+      <w:proofErr w:type="spellStart"/>
+      <w:r>
+        <w:rPr>
+          <w:rFonts w:ascii="Times New Roman" w:hAnsi="Times New Roman" w:cs="Times New Roman"/>
+          <w:sz w:val="24"/>
+          <w:szCs w:val="24"/>
+        </w:rPr>
+        <w:t>pasien</w:t>
+      </w:r>
+      <w:proofErr w:type="spellEnd"/>
+      <w:r>
+        <w:rPr>
+          <w:rFonts w:ascii="Times New Roman" w:hAnsi="Times New Roman" w:cs="Times New Roman"/>
+          <w:sz w:val="24"/>
+          <w:szCs w:val="24"/>
+        </w:rPr>
+        <w:t xml:space="preserve"> </w:t>
+      </w:r>
+      <w:proofErr w:type="spellStart"/>
+      <w:r>
+        <w:rPr>
+          <w:rFonts w:ascii="Times New Roman" w:hAnsi="Times New Roman" w:cs="Times New Roman"/>
+          <w:sz w:val="24"/>
+          <w:szCs w:val="24"/>
+        </w:rPr>
+        <w:t>untuk</w:t>
+      </w:r>
+      <w:proofErr w:type="spellEnd"/>
+      <w:r>
+        <w:rPr>
+          <w:rFonts w:ascii="Times New Roman" w:hAnsi="Times New Roman" w:cs="Times New Roman"/>
+          <w:sz w:val="24"/>
+          <w:szCs w:val="24"/>
+        </w:rPr>
+        <w:t xml:space="preserve"> </w:t>
+      </w:r>
+      <w:proofErr w:type="spellStart"/>
+      <w:r>
+        <w:rPr>
+          <w:rFonts w:ascii="Times New Roman" w:hAnsi="Times New Roman" w:cs="Times New Roman"/>
+          <w:sz w:val="24"/>
+          <w:szCs w:val="24"/>
+        </w:rPr>
+        <w:t>dilakukan</w:t>
+      </w:r>
+      <w:proofErr w:type="spellEnd"/>
+      <w:r>
+        <w:rPr>
+          <w:rFonts w:ascii="Times New Roman" w:hAnsi="Times New Roman" w:cs="Times New Roman"/>
+          <w:sz w:val="24"/>
+          <w:szCs w:val="24"/>
+        </w:rPr>
+        <w:t xml:space="preserve"> </w:t>
+      </w:r>
+      <w:proofErr w:type="spellStart"/>
+      <w:r>
+        <w:rPr>
+          <w:rFonts w:ascii="Times New Roman" w:hAnsi="Times New Roman" w:cs="Times New Roman"/>
+          <w:sz w:val="24"/>
+          <w:szCs w:val="24"/>
+        </w:rPr>
+        <w:t>pemeriksaan</w:t>
+      </w:r>
+      <w:proofErr w:type="spellEnd"/>
+      <w:r>
+        <w:rPr>
+          <w:rFonts w:ascii="Times New Roman" w:hAnsi="Times New Roman" w:cs="Times New Roman"/>
+          <w:sz w:val="24"/>
+          <w:szCs w:val="24"/>
+        </w:rPr>
+        <w:t xml:space="preserve"> dan </w:t>
+      </w:r>
+      <w:proofErr w:type="spellStart"/>
+      <w:r>
+        <w:rPr>
+          <w:rFonts w:ascii="Times New Roman" w:hAnsi="Times New Roman" w:cs="Times New Roman"/>
+          <w:sz w:val="24"/>
+          <w:szCs w:val="24"/>
+        </w:rPr>
+        <w:t>atau</w:t>
+      </w:r>
+      <w:proofErr w:type="spellEnd"/>
+      <w:r>
+        <w:rPr>
+          <w:rFonts w:ascii="Times New Roman" w:hAnsi="Times New Roman" w:cs="Times New Roman"/>
+          <w:sz w:val="24"/>
+          <w:szCs w:val="24"/>
+        </w:rPr>
+        <w:t xml:space="preserve"> </w:t>
+      </w:r>
+      <w:proofErr w:type="spellStart"/>
+      <w:r>
+        <w:rPr>
+          <w:rFonts w:ascii="Times New Roman" w:hAnsi="Times New Roman" w:cs="Times New Roman"/>
+          <w:sz w:val="24"/>
+          <w:szCs w:val="24"/>
+        </w:rPr>
+        <w:t>tindakan</w:t>
+      </w:r>
+      <w:proofErr w:type="spellEnd"/>
+      <w:r>
+        <w:rPr>
+          <w:rFonts w:ascii="Times New Roman" w:hAnsi="Times New Roman" w:cs="Times New Roman"/>
+          <w:sz w:val="24"/>
+          <w:szCs w:val="24"/>
+        </w:rPr>
+        <w:t xml:space="preserve"> </w:t>
+      </w:r>
+      <w:proofErr w:type="spellStart"/>
+      <w:r>
+        <w:rPr>
+          <w:rFonts w:ascii="Times New Roman" w:hAnsi="Times New Roman" w:cs="Times New Roman"/>
+          <w:sz w:val="24"/>
+          <w:szCs w:val="24"/>
+        </w:rPr>
+        <w:t>seperlunya</w:t>
+      </w:r>
+      <w:proofErr w:type="spellEnd"/>
+      <w:r>
+        <w:rPr>
+          <w:rFonts w:ascii="Times New Roman" w:hAnsi="Times New Roman" w:cs="Times New Roman"/>
+          <w:sz w:val="24"/>
+          <w:szCs w:val="24"/>
+        </w:rPr>
+        <w:t xml:space="preserve"> </w:t>
+      </w:r>
+      <w:proofErr w:type="spellStart"/>
+      <w:r>
+        <w:rPr>
+          <w:rFonts w:ascii="Times New Roman" w:hAnsi="Times New Roman" w:cs="Times New Roman"/>
+          <w:sz w:val="24"/>
+          <w:szCs w:val="24"/>
+        </w:rPr>
+        <w:t>atas</w:t>
+      </w:r>
+      <w:proofErr w:type="spellEnd"/>
+      <w:r>
+        <w:rPr>
+          <w:rFonts w:ascii="Times New Roman" w:hAnsi="Times New Roman" w:cs="Times New Roman"/>
+          <w:sz w:val="24"/>
+          <w:szCs w:val="24"/>
+        </w:rPr>
+        <w:t xml:space="preserve"> </w:t>
+      </w:r>
+      <w:proofErr w:type="spellStart"/>
+      <w:proofErr w:type="gramStart"/>
+      <w:r>
+        <w:rPr>
+          <w:rFonts w:ascii="Times New Roman" w:hAnsi="Times New Roman" w:cs="Times New Roman"/>
+          <w:sz w:val="24"/>
+          <w:szCs w:val="24"/>
+        </w:rPr>
+        <w:t>hewan</w:t>
+      </w:r>
+      <w:proofErr w:type="spellEnd"/>
+      <w:r>
+        <w:rPr>
+          <w:rFonts w:ascii="Times New Roman" w:hAnsi="Times New Roman" w:cs="Times New Roman"/>
+          <w:sz w:val="24"/>
+          <w:szCs w:val="24"/>
+        </w:rPr>
+        <w:t xml:space="preserve"> :</w:t>
+      </w:r>
+      <w:proofErr w:type="gramEnd"/>
     </w:p>
     <w:tbl>
       <w:tblPr>
@@ -213,8 +487,8 @@
         <w:tblLook w:val="04A0" w:firstRow="1" w:lastRow="0" w:firstColumn="1" w:lastColumn="0" w:noHBand="0" w:noVBand="1"/>
       </w:tblPr>
       <w:tblGrid>
-        <w:gridCol w:w="1740"/>
-        <w:gridCol w:w="2791"/>
+        <w:gridCol w:w="1696"/>
+        <w:gridCol w:w="2835"/>
         <w:gridCol w:w="1667"/>
         <w:gridCol w:w="2818"/>
       </w:tblGrid>
@@ -232,6 +506,7 @@
                 <w:szCs w:val="24"/>
               </w:rPr>
             </w:pPr>
+            <w:proofErr w:type="gramStart"/>
             <w:r>
               <w:rPr>
                 <w:rFonts w:ascii="Times New Roman" w:hAnsi="Times New Roman" w:cs="Times New Roman"/>
@@ -240,6 +515,7 @@
               </w:rPr>
               <w:t>HEWAN :</w:t>
             </w:r>
+            <w:proofErr w:type="gramEnd"/>
           </w:p>
         </w:tc>
         <w:tc>
@@ -255,6 +531,7 @@
                 <w:szCs w:val="24"/>
               </w:rPr>
             </w:pPr>
+            <w:proofErr w:type="gramStart"/>
             <w:r>
               <w:rPr>
                 <w:rFonts w:ascii="Times New Roman" w:hAnsi="Times New Roman" w:cs="Times New Roman"/>
@@ -263,13 +540,14 @@
               </w:rPr>
               <w:t>PEMILIK :</w:t>
             </w:r>
+            <w:proofErr w:type="gramEnd"/>
           </w:p>
         </w:tc>
       </w:tr>
       <w:tr>
         <w:tc>
           <w:tcPr>
-            <w:tcW w:w="1740" w:type="dxa"/>
+            <w:tcW w:w="1696" w:type="dxa"/>
           </w:tcPr>
           <w:p>
             <w:pPr>
@@ -291,7 +569,7 @@
         </w:tc>
         <w:tc>
           <w:tcPr>
-            <w:tcW w:w="2791" w:type="dxa"/>
+            <w:tcW w:w="2835" w:type="dxa"/>
           </w:tcPr>
           <w:p>
             <w:pPr>
@@ -307,7 +585,25 @@
                 <w:sz w:val="24"/>
                 <w:szCs w:val="24"/>
               </w:rPr>
-              <w:t>: {patient_name}</w:t>
+              <w:t>: {</w:t>
+            </w:r>
+            <w:proofErr w:type="spellStart"/>
+            <w:r>
+              <w:rPr>
+                <w:rFonts w:ascii="Times New Roman" w:hAnsi="Times New Roman" w:cs="Times New Roman"/>
+                <w:sz w:val="24"/>
+                <w:szCs w:val="24"/>
+              </w:rPr>
+              <w:t>patient_name</w:t>
+            </w:r>
+            <w:proofErr w:type="spellEnd"/>
+            <w:r>
+              <w:rPr>
+                <w:rFonts w:ascii="Times New Roman" w:hAnsi="Times New Roman" w:cs="Times New Roman"/>
+                <w:sz w:val="24"/>
+                <w:szCs w:val="24"/>
+              </w:rPr>
+              <w:t>}</w:t>
             </w:r>
           </w:p>
         </w:tc>
@@ -359,7 +655,25 @@
                 <w:sz w:val="24"/>
                 <w:szCs w:val="24"/>
               </w:rPr>
-              <w:t xml:space="preserve"> {owner_name}</w:t>
+              <w:t xml:space="preserve"> {</w:t>
+            </w:r>
+            <w:proofErr w:type="spellStart"/>
+            <w:r>
+              <w:rPr>
+                <w:rFonts w:ascii="Times New Roman" w:hAnsi="Times New Roman" w:cs="Times New Roman"/>
+                <w:sz w:val="24"/>
+                <w:szCs w:val="24"/>
+              </w:rPr>
+              <w:t>owner_name</w:t>
+            </w:r>
+            <w:proofErr w:type="spellEnd"/>
+            <w:r>
+              <w:rPr>
+                <w:rFonts w:ascii="Times New Roman" w:hAnsi="Times New Roman" w:cs="Times New Roman"/>
+                <w:sz w:val="24"/>
+                <w:szCs w:val="24"/>
+              </w:rPr>
+              <w:t>}</w:t>
             </w:r>
           </w:p>
         </w:tc>
@@ -367,7 +681,7 @@
       <w:tr>
         <w:tc>
           <w:tcPr>
-            <w:tcW w:w="1740" w:type="dxa"/>
+            <w:tcW w:w="1696" w:type="dxa"/>
           </w:tcPr>
           <w:p>
             <w:pPr>
@@ -389,7 +703,7 @@
         </w:tc>
         <w:tc>
           <w:tcPr>
-            <w:tcW w:w="2791" w:type="dxa"/>
+            <w:tcW w:w="2835" w:type="dxa"/>
           </w:tcPr>
           <w:p>
             <w:pPr>
@@ -405,7 +719,43 @@
                 <w:sz w:val="24"/>
                 <w:szCs w:val="24"/>
               </w:rPr>
-              <w:t>: {patient_species}-{patient_breed}</w:t>
+              <w:t>: {</w:t>
+            </w:r>
+            <w:proofErr w:type="spellStart"/>
+            <w:r>
+              <w:rPr>
+                <w:rFonts w:ascii="Times New Roman" w:hAnsi="Times New Roman" w:cs="Times New Roman"/>
+                <w:sz w:val="24"/>
+                <w:szCs w:val="24"/>
+              </w:rPr>
+              <w:t>patient_species</w:t>
+            </w:r>
+            <w:proofErr w:type="spellEnd"/>
+            <w:r>
+              <w:rPr>
+                <w:rFonts w:ascii="Times New Roman" w:hAnsi="Times New Roman" w:cs="Times New Roman"/>
+                <w:sz w:val="24"/>
+                <w:szCs w:val="24"/>
+              </w:rPr>
+              <w:t>}-{</w:t>
+            </w:r>
+            <w:proofErr w:type="spellStart"/>
+            <w:r>
+              <w:rPr>
+                <w:rFonts w:ascii="Times New Roman" w:hAnsi="Times New Roman" w:cs="Times New Roman"/>
+                <w:sz w:val="24"/>
+                <w:szCs w:val="24"/>
+              </w:rPr>
+              <w:t>patient_breed</w:t>
+            </w:r>
+            <w:proofErr w:type="spellEnd"/>
+            <w:r>
+              <w:rPr>
+                <w:rFonts w:ascii="Times New Roman" w:hAnsi="Times New Roman" w:cs="Times New Roman"/>
+                <w:sz w:val="24"/>
+                <w:szCs w:val="24"/>
+              </w:rPr>
+              <w:t>}</w:t>
             </w:r>
           </w:p>
         </w:tc>
@@ -457,7 +807,25 @@
                 <w:sz w:val="24"/>
                 <w:szCs w:val="24"/>
               </w:rPr>
-              <w:t xml:space="preserve"> {owner_address}</w:t>
+              <w:t xml:space="preserve"> {</w:t>
+            </w:r>
+            <w:proofErr w:type="spellStart"/>
+            <w:r>
+              <w:rPr>
+                <w:rFonts w:ascii="Times New Roman" w:hAnsi="Times New Roman" w:cs="Times New Roman"/>
+                <w:sz w:val="24"/>
+                <w:szCs w:val="24"/>
+              </w:rPr>
+              <w:t>owner_address</w:t>
+            </w:r>
+            <w:proofErr w:type="spellEnd"/>
+            <w:r>
+              <w:rPr>
+                <w:rFonts w:ascii="Times New Roman" w:hAnsi="Times New Roman" w:cs="Times New Roman"/>
+                <w:sz w:val="24"/>
+                <w:szCs w:val="24"/>
+              </w:rPr>
+              <w:t>}</w:t>
             </w:r>
           </w:p>
         </w:tc>
@@ -465,7 +833,7 @@
       <w:tr>
         <w:tc>
           <w:tcPr>
-            <w:tcW w:w="1740" w:type="dxa"/>
+            <w:tcW w:w="1696" w:type="dxa"/>
           </w:tcPr>
           <w:p>
             <w:pPr>
@@ -475,6 +843,7 @@
                 <w:szCs w:val="24"/>
               </w:rPr>
             </w:pPr>
+            <w:proofErr w:type="spellStart"/>
             <w:r>
               <w:rPr>
                 <w:rFonts w:ascii="Times New Roman" w:hAnsi="Times New Roman" w:cs="Times New Roman"/>
@@ -483,11 +852,12 @@
               </w:rPr>
               <w:t>Umur</w:t>
             </w:r>
+            <w:proofErr w:type="spellEnd"/>
           </w:p>
         </w:tc>
         <w:tc>
           <w:tcPr>
-            <w:tcW w:w="2791" w:type="dxa"/>
+            <w:tcW w:w="2835" w:type="dxa"/>
           </w:tcPr>
           <w:p>
             <w:pPr>
@@ -504,6 +874,48 @@
                 <w:szCs w:val="24"/>
               </w:rPr>
               <w:t>:</w:t>
+            </w:r>
+            <w:r>
+              <w:rPr>
+                <w:rFonts w:ascii="Times New Roman" w:hAnsi="Times New Roman" w:cs="Times New Roman"/>
+                <w:sz w:val="24"/>
+                <w:szCs w:val="24"/>
+              </w:rPr>
+              <w:t xml:space="preserve"> </w:t>
+            </w:r>
+            <w:r>
+              <w:rPr>
+                <w:rFonts w:ascii="Times New Roman" w:hAnsi="Times New Roman" w:cs="Times New Roman"/>
+                <w:sz w:val="24"/>
+                <w:szCs w:val="24"/>
+              </w:rPr>
+              <w:t>{</w:t>
+            </w:r>
+            <w:proofErr w:type="spellStart"/>
+            <w:r>
+              <w:rPr>
+                <w:rFonts w:ascii="Times New Roman" w:hAnsi="Times New Roman" w:cs="Times New Roman"/>
+                <w:sz w:val="24"/>
+                <w:szCs w:val="24"/>
+              </w:rPr>
+              <w:t>patient_</w:t>
+            </w:r>
+            <w:r>
+              <w:rPr>
+                <w:rFonts w:ascii="Times New Roman" w:hAnsi="Times New Roman" w:cs="Times New Roman"/>
+                <w:sz w:val="24"/>
+                <w:szCs w:val="24"/>
+              </w:rPr>
+              <w:t>age</w:t>
+            </w:r>
+            <w:proofErr w:type="spellEnd"/>
+            <w:r>
+              <w:rPr>
+                <w:rFonts w:ascii="Times New Roman" w:hAnsi="Times New Roman" w:cs="Times New Roman"/>
+                <w:sz w:val="24"/>
+                <w:szCs w:val="24"/>
+              </w:rPr>
+              <w:t>}</w:t>
             </w:r>
           </w:p>
         </w:tc>
@@ -555,7 +967,25 @@
                 <w:sz w:val="24"/>
                 <w:szCs w:val="24"/>
               </w:rPr>
-              <w:t xml:space="preserve"> {owner_phone}</w:t>
+              <w:t xml:space="preserve"> {</w:t>
+            </w:r>
+            <w:proofErr w:type="spellStart"/>
+            <w:r>
+              <w:rPr>
+                <w:rFonts w:ascii="Times New Roman" w:hAnsi="Times New Roman" w:cs="Times New Roman"/>
+                <w:sz w:val="24"/>
+                <w:szCs w:val="24"/>
+              </w:rPr>
+              <w:t>owner_phone</w:t>
+            </w:r>
+            <w:proofErr w:type="spellEnd"/>
+            <w:r>
+              <w:rPr>
+                <w:rFonts w:ascii="Times New Roman" w:hAnsi="Times New Roman" w:cs="Times New Roman"/>
+                <w:sz w:val="24"/>
+                <w:szCs w:val="24"/>
+              </w:rPr>
+              <w:t>}</w:t>
             </w:r>
           </w:p>
         </w:tc>
@@ -563,7 +993,7 @@
       <w:tr>
         <w:tc>
           <w:tcPr>
-            <w:tcW w:w="1740" w:type="dxa"/>
+            <w:tcW w:w="1696" w:type="dxa"/>
           </w:tcPr>
           <w:p>
             <w:pPr>
@@ -579,13 +1009,23 @@
                 <w:sz w:val="24"/>
                 <w:szCs w:val="24"/>
               </w:rPr>
-              <w:t>Jenis Kelamin</w:t>
-            </w:r>
+              <w:t xml:space="preserve">Jenis </w:t>
+            </w:r>
+            <w:proofErr w:type="spellStart"/>
+            <w:r>
+              <w:rPr>
+                <w:rFonts w:ascii="Times New Roman" w:hAnsi="Times New Roman" w:cs="Times New Roman"/>
+                <w:sz w:val="24"/>
+                <w:szCs w:val="24"/>
+              </w:rPr>
+              <w:t>Kelamin</w:t>
+            </w:r>
+            <w:proofErr w:type="spellEnd"/>
           </w:p>
         </w:tc>
         <w:tc>
           <w:tcPr>
-            <w:tcW w:w="2791" w:type="dxa"/>
+            <w:tcW w:w="2835" w:type="dxa"/>
           </w:tcPr>
           <w:p>
             <w:pPr>
@@ -602,6 +1042,48 @@
                 <w:szCs w:val="24"/>
               </w:rPr>
               <w:t>:</w:t>
+            </w:r>
+            <w:r>
+              <w:rPr>
+                <w:rFonts w:ascii="Times New Roman" w:hAnsi="Times New Roman" w:cs="Times New Roman"/>
+                <w:sz w:val="24"/>
+                <w:szCs w:val="24"/>
+              </w:rPr>
+              <w:t xml:space="preserve"> </w:t>
+            </w:r>
+            <w:r>
+              <w:rPr>
+                <w:rFonts w:ascii="Times New Roman" w:hAnsi="Times New Roman" w:cs="Times New Roman"/>
+                <w:sz w:val="24"/>
+                <w:szCs w:val="24"/>
+              </w:rPr>
+              <w:t>{</w:t>
+            </w:r>
+            <w:proofErr w:type="spellStart"/>
+            <w:r>
+              <w:rPr>
+                <w:rFonts w:ascii="Times New Roman" w:hAnsi="Times New Roman" w:cs="Times New Roman"/>
+                <w:sz w:val="24"/>
+                <w:szCs w:val="24"/>
+              </w:rPr>
+              <w:t>patient_</w:t>
+            </w:r>
+            <w:r>
+              <w:rPr>
+                <w:rFonts w:ascii="Times New Roman" w:hAnsi="Times New Roman" w:cs="Times New Roman"/>
+                <w:sz w:val="24"/>
+                <w:szCs w:val="24"/>
+              </w:rPr>
+              <w:t>gender</w:t>
+            </w:r>
+            <w:proofErr w:type="spellEnd"/>
+            <w:r>
+              <w:rPr>
+                <w:rFonts w:ascii="Times New Roman" w:hAnsi="Times New Roman" w:cs="Times New Roman"/>
+                <w:sz w:val="24"/>
+                <w:szCs w:val="24"/>
+              </w:rPr>
+              <w:t>}</w:t>
             </w:r>
           </w:p>
         </w:tc>
@@ -624,7 +1106,7 @@
       <w:tr>
         <w:tc>
           <w:tcPr>
-            <w:tcW w:w="1740" w:type="dxa"/>
+            <w:tcW w:w="1696" w:type="dxa"/>
           </w:tcPr>
           <w:p>
             <w:pPr>
@@ -634,19 +1116,47 @@
                 <w:szCs w:val="24"/>
               </w:rPr>
             </w:pPr>
-            <w:r>
-              <w:rPr>
-                <w:rFonts w:ascii="Times New Roman" w:hAnsi="Times New Roman" w:cs="Times New Roman"/>
-                <w:sz w:val="24"/>
-                <w:szCs w:val="24"/>
-              </w:rPr>
-              <w:t>Diagnosa Sementara</w:t>
-            </w:r>
+            <w:proofErr w:type="spellStart"/>
+            <w:r>
+              <w:rPr>
+                <w:rFonts w:ascii="Times New Roman" w:hAnsi="Times New Roman" w:cs="Times New Roman"/>
+                <w:sz w:val="24"/>
+                <w:szCs w:val="24"/>
+              </w:rPr>
+              <w:t>Diagnosa</w:t>
+            </w:r>
+            <w:proofErr w:type="spellEnd"/>
+            <w:r>
+              <w:rPr>
+                <w:rFonts w:ascii="Times New Roman" w:hAnsi="Times New Roman" w:cs="Times New Roman"/>
+                <w:sz w:val="24"/>
+                <w:szCs w:val="24"/>
+              </w:rPr>
+              <w:t xml:space="preserve"> </w:t>
+            </w:r>
+            <w:proofErr w:type="spellStart"/>
+            <w:r>
+              <w:rPr>
+                <w:rFonts w:ascii="Times New Roman" w:hAnsi="Times New Roman" w:cs="Times New Roman"/>
+                <w:sz w:val="24"/>
+                <w:szCs w:val="24"/>
+              </w:rPr>
+              <w:t>S</w:t>
+            </w:r>
+            <w:r>
+              <w:rPr>
+                <w:rFonts w:ascii="Times New Roman" w:hAnsi="Times New Roman" w:cs="Times New Roman"/>
+                <w:sz w:val="24"/>
+                <w:szCs w:val="24"/>
+              </w:rPr>
+              <w:t>ementara</w:t>
+            </w:r>
+            <w:proofErr w:type="spellEnd"/>
           </w:p>
         </w:tc>
         <w:tc>
           <w:tcPr>
-            <w:tcW w:w="7276" w:type="dxa"/>
+            <w:tcW w:w="7320" w:type="dxa"/>
             <w:gridSpan w:val="3"/>
           </w:tcPr>
           <w:p>
@@ -664,6 +1174,30 @@
                 <w:szCs w:val="24"/>
               </w:rPr>
               <w:t xml:space="preserve">: </w:t>
+            </w:r>
+            <w:r>
+              <w:rPr>
+                <w:rFonts w:ascii="Times New Roman" w:hAnsi="Times New Roman" w:cs="Times New Roman"/>
+                <w:sz w:val="24"/>
+                <w:szCs w:val="24"/>
+              </w:rPr>
+              <w:t>{</w:t>
+            </w:r>
+            <w:r>
+              <w:rPr>
+                <w:rFonts w:ascii="Times New Roman" w:hAnsi="Times New Roman" w:cs="Times New Roman"/>
+                <w:sz w:val="24"/>
+                <w:szCs w:val="24"/>
+              </w:rPr>
+              <w:t>diagnose</w:t>
+            </w:r>
+            <w:r>
+              <w:rPr>
+                <w:rFonts w:ascii="Times New Roman" w:hAnsi="Times New Roman" w:cs="Times New Roman"/>
+                <w:sz w:val="24"/>
+                <w:szCs w:val="24"/>
+              </w:rPr>
+              <w:t>}</w:t>
             </w:r>
           </w:p>
         </w:tc>
@@ -686,14 +1220,62 @@
           <w:szCs w:val="24"/>
         </w:rPr>
       </w:pPr>
-      <w:r>
-        <w:rPr>
-          <w:rFonts w:ascii="Times New Roman" w:hAnsi="Times New Roman" w:cs="Times New Roman"/>
-          <w:sz w:val="24"/>
-          <w:szCs w:val="24"/>
-        </w:rPr>
-        <w:t>Catatan tentang pasien :</w:t>
-      </w:r>
+      <w:proofErr w:type="spellStart"/>
+      <w:r>
+        <w:rPr>
+          <w:rFonts w:ascii="Times New Roman" w:hAnsi="Times New Roman" w:cs="Times New Roman"/>
+          <w:sz w:val="24"/>
+          <w:szCs w:val="24"/>
+        </w:rPr>
+        <w:t>Catatan</w:t>
+      </w:r>
+      <w:proofErr w:type="spellEnd"/>
+      <w:r>
+        <w:rPr>
+          <w:rFonts w:ascii="Times New Roman" w:hAnsi="Times New Roman" w:cs="Times New Roman"/>
+          <w:sz w:val="24"/>
+          <w:szCs w:val="24"/>
+        </w:rPr>
+        <w:t xml:space="preserve"> </w:t>
+      </w:r>
+      <w:proofErr w:type="spellStart"/>
+      <w:r>
+        <w:rPr>
+          <w:rFonts w:ascii="Times New Roman" w:hAnsi="Times New Roman" w:cs="Times New Roman"/>
+          <w:sz w:val="24"/>
+          <w:szCs w:val="24"/>
+        </w:rPr>
+        <w:t>tentang</w:t>
+      </w:r>
+      <w:proofErr w:type="spellEnd"/>
+      <w:r>
+        <w:rPr>
+          <w:rFonts w:ascii="Times New Roman" w:hAnsi="Times New Roman" w:cs="Times New Roman"/>
+          <w:sz w:val="24"/>
+          <w:szCs w:val="24"/>
+        </w:rPr>
+        <w:t xml:space="preserve"> </w:t>
+      </w:r>
+      <w:proofErr w:type="spellStart"/>
+      <w:proofErr w:type="gramStart"/>
+      <w:r>
+        <w:rPr>
+          <w:rFonts w:ascii="Times New Roman" w:hAnsi="Times New Roman" w:cs="Times New Roman"/>
+          <w:sz w:val="24"/>
+          <w:szCs w:val="24"/>
+        </w:rPr>
+        <w:t>pasien</w:t>
+      </w:r>
+      <w:proofErr w:type="spellEnd"/>
+      <w:r>
+        <w:rPr>
+          <w:rFonts w:ascii="Times New Roman" w:hAnsi="Times New Roman" w:cs="Times New Roman"/>
+          <w:sz w:val="24"/>
+          <w:szCs w:val="24"/>
+        </w:rPr>
+        <w:t xml:space="preserve"> :</w:t>
+      </w:r>
+      <w:proofErr w:type="gramEnd"/>
     </w:p>
     <w:p>
       <w:pPr>
@@ -708,6 +1290,7 @@
           <w:szCs w:val="24"/>
         </w:rPr>
       </w:pPr>
+      <w:proofErr w:type="spellStart"/>
       <w:r>
         <w:rPr>
           <w:rFonts w:ascii="Times New Roman" w:hAnsi="Times New Roman" w:cs="Times New Roman"/>
@@ -716,6 +1299,7 @@
         </w:rPr>
         <w:t>Suhu</w:t>
       </w:r>
+      <w:proofErr w:type="spellEnd"/>
       <w:r>
         <w:rPr>
           <w:rFonts w:ascii="Times New Roman" w:hAnsi="Times New Roman" w:cs="Times New Roman"/>
@@ -731,7 +1315,25 @@
           <w:sz w:val="24"/>
           <w:szCs w:val="24"/>
         </w:rPr>
-        <w:t xml:space="preserve"> {patient_statistic_temperature}</w:t>
+        <w:t xml:space="preserve"> {</w:t>
+      </w:r>
+      <w:proofErr w:type="spellStart"/>
+      <w:r>
+        <w:rPr>
+          <w:rFonts w:ascii="Times New Roman" w:hAnsi="Times New Roman" w:cs="Times New Roman"/>
+          <w:sz w:val="24"/>
+          <w:szCs w:val="24"/>
+        </w:rPr>
+        <w:t>patient_statistic_temperature</w:t>
+      </w:r>
+      <w:proofErr w:type="spellEnd"/>
+      <w:r>
+        <w:rPr>
+          <w:rFonts w:ascii="Times New Roman" w:hAnsi="Times New Roman" w:cs="Times New Roman"/>
+          <w:sz w:val="24"/>
+          <w:szCs w:val="24"/>
+        </w:rPr>
+        <w:t>}</w:t>
       </w:r>
     </w:p>
     <w:p>
@@ -770,7 +1372,25 @@
           <w:sz w:val="24"/>
           <w:szCs w:val="24"/>
         </w:rPr>
-        <w:t xml:space="preserve"> {patient_statistic_weight}</w:t>
+        <w:t xml:space="preserve"> {</w:t>
+      </w:r>
+      <w:proofErr w:type="spellStart"/>
+      <w:r>
+        <w:rPr>
+          <w:rFonts w:ascii="Times New Roman" w:hAnsi="Times New Roman" w:cs="Times New Roman"/>
+          <w:sz w:val="24"/>
+          <w:szCs w:val="24"/>
+        </w:rPr>
+        <w:t>patient_statistic_weight</w:t>
+      </w:r>
+      <w:proofErr w:type="spellEnd"/>
+      <w:r>
+        <w:rPr>
+          <w:rFonts w:ascii="Times New Roman" w:hAnsi="Times New Roman" w:cs="Times New Roman"/>
+          <w:sz w:val="24"/>
+          <w:szCs w:val="24"/>
+        </w:rPr>
+        <w:t>}</w:t>
       </w:r>
     </w:p>
     <w:p>
@@ -781,13 +1401,77 @@
           <w:szCs w:val="24"/>
         </w:rPr>
       </w:pPr>
-      <w:r>
-        <w:rPr>
-          <w:rFonts w:ascii="Times New Roman" w:hAnsi="Times New Roman" w:cs="Times New Roman"/>
-          <w:sz w:val="24"/>
-          <w:szCs w:val="24"/>
-        </w:rPr>
-        <w:t>Pemeriksaan dan Tindakan yang diminta :</w:t>
+      <w:proofErr w:type="spellStart"/>
+      <w:r>
+        <w:rPr>
+          <w:rFonts w:ascii="Times New Roman" w:hAnsi="Times New Roman" w:cs="Times New Roman"/>
+          <w:sz w:val="24"/>
+          <w:szCs w:val="24"/>
+        </w:rPr>
+        <w:t>Pemeriksaan</w:t>
+      </w:r>
+      <w:proofErr w:type="spellEnd"/>
+      <w:r>
+        <w:rPr>
+          <w:rFonts w:ascii="Times New Roman" w:hAnsi="Times New Roman" w:cs="Times New Roman"/>
+          <w:sz w:val="24"/>
+          <w:szCs w:val="24"/>
+        </w:rPr>
+        <w:t xml:space="preserve"> dan Tindakan yang </w:t>
+      </w:r>
+      <w:proofErr w:type="spellStart"/>
+      <w:proofErr w:type="gramStart"/>
+      <w:r>
+        <w:rPr>
+          <w:rFonts w:ascii="Times New Roman" w:hAnsi="Times New Roman" w:cs="Times New Roman"/>
+          <w:sz w:val="24"/>
+          <w:szCs w:val="24"/>
+        </w:rPr>
+        <w:t>diminta</w:t>
+      </w:r>
+      <w:proofErr w:type="spellEnd"/>
+      <w:r>
+        <w:rPr>
+          <w:rFonts w:ascii="Times New Roman" w:hAnsi="Times New Roman" w:cs="Times New Roman"/>
+          <w:sz w:val="24"/>
+          <w:szCs w:val="24"/>
+        </w:rPr>
+        <w:t xml:space="preserve"> :</w:t>
+      </w:r>
+      <w:proofErr w:type="gramEnd"/>
+      <w:r>
+        <w:rPr>
+          <w:rFonts w:ascii="Times New Roman" w:hAnsi="Times New Roman" w:cs="Times New Roman"/>
+          <w:sz w:val="24"/>
+          <w:szCs w:val="24"/>
+        </w:rPr>
+        <w:t xml:space="preserve"> </w:t>
+      </w:r>
+      <w:r>
+        <w:rPr>
+          <w:rFonts w:ascii="Times New Roman" w:hAnsi="Times New Roman" w:cs="Times New Roman"/>
+          <w:sz w:val="24"/>
+          <w:szCs w:val="24"/>
+        </w:rPr>
+        <w:t>{</w:t>
+      </w:r>
+      <w:proofErr w:type="spellStart"/>
+      <w:r>
+        <w:rPr>
+          <w:rFonts w:ascii="Times New Roman" w:hAnsi="Times New Roman" w:cs="Times New Roman"/>
+          <w:sz w:val="24"/>
+          <w:szCs w:val="24"/>
+        </w:rPr>
+        <w:t>BULLET_action</w:t>
+      </w:r>
+      <w:proofErr w:type="spellEnd"/>
+      <w:r>
+        <w:rPr>
+          <w:rFonts w:ascii="Times New Roman" w:hAnsi="Times New Roman" w:cs="Times New Roman"/>
+          <w:sz w:val="24"/>
+          <w:szCs w:val="24"/>
+        </w:rPr>
+        <w:t>}</w:t>
       </w:r>
     </w:p>
     <w:p>
@@ -798,13 +1482,167 @@
           <w:szCs w:val="24"/>
         </w:rPr>
       </w:pPr>
-      <w:r>
-        <w:rPr>
-          <w:rFonts w:ascii="Times New Roman" w:hAnsi="Times New Roman" w:cs="Times New Roman"/>
-          <w:sz w:val="24"/>
-          <w:szCs w:val="24"/>
-        </w:rPr>
-        <w:t>{patient_diagnose}</w:t>
+      <w:proofErr w:type="spellStart"/>
+      <w:r>
+        <w:rPr>
+          <w:rFonts w:ascii="Times New Roman" w:hAnsi="Times New Roman" w:cs="Times New Roman"/>
+          <w:sz w:val="24"/>
+          <w:szCs w:val="24"/>
+        </w:rPr>
+        <w:t>Demikian</w:t>
+      </w:r>
+      <w:proofErr w:type="spellEnd"/>
+      <w:r>
+        <w:rPr>
+          <w:rFonts w:ascii="Times New Roman" w:hAnsi="Times New Roman" w:cs="Times New Roman"/>
+          <w:sz w:val="24"/>
+          <w:szCs w:val="24"/>
+        </w:rPr>
+        <w:t xml:space="preserve"> </w:t>
+      </w:r>
+      <w:proofErr w:type="spellStart"/>
+      <w:r>
+        <w:rPr>
+          <w:rFonts w:ascii="Times New Roman" w:hAnsi="Times New Roman" w:cs="Times New Roman"/>
+          <w:sz w:val="24"/>
+          <w:szCs w:val="24"/>
+        </w:rPr>
+        <w:t>surat</w:t>
+      </w:r>
+      <w:proofErr w:type="spellEnd"/>
+      <w:r>
+        <w:rPr>
+          <w:rFonts w:ascii="Times New Roman" w:hAnsi="Times New Roman" w:cs="Times New Roman"/>
+          <w:sz w:val="24"/>
+          <w:szCs w:val="24"/>
+        </w:rPr>
+        <w:t xml:space="preserve"> </w:t>
+      </w:r>
+      <w:proofErr w:type="spellStart"/>
+      <w:r>
+        <w:rPr>
+          <w:rFonts w:ascii="Times New Roman" w:hAnsi="Times New Roman" w:cs="Times New Roman"/>
+          <w:sz w:val="24"/>
+          <w:szCs w:val="24"/>
+        </w:rPr>
+        <w:t>rujukan</w:t>
+      </w:r>
+      <w:proofErr w:type="spellEnd"/>
+      <w:r>
+        <w:rPr>
+          <w:rFonts w:ascii="Times New Roman" w:hAnsi="Times New Roman" w:cs="Times New Roman"/>
+          <w:sz w:val="24"/>
+          <w:szCs w:val="24"/>
+        </w:rPr>
+        <w:t xml:space="preserve"> </w:t>
+      </w:r>
+      <w:proofErr w:type="spellStart"/>
+      <w:r>
+        <w:rPr>
+          <w:rFonts w:ascii="Times New Roman" w:hAnsi="Times New Roman" w:cs="Times New Roman"/>
+          <w:sz w:val="24"/>
+          <w:szCs w:val="24"/>
+        </w:rPr>
+        <w:t>ini</w:t>
+      </w:r>
+      <w:proofErr w:type="spellEnd"/>
+      <w:r>
+        <w:rPr>
+          <w:rFonts w:ascii="Times New Roman" w:hAnsi="Times New Roman" w:cs="Times New Roman"/>
+          <w:sz w:val="24"/>
+          <w:szCs w:val="24"/>
+        </w:rPr>
+        <w:t xml:space="preserve"> kami buat. Atas </w:t>
+      </w:r>
+      <w:proofErr w:type="spellStart"/>
+      <w:r>
+        <w:rPr>
+          <w:rFonts w:ascii="Times New Roman" w:hAnsi="Times New Roman" w:cs="Times New Roman"/>
+          <w:sz w:val="24"/>
+          <w:szCs w:val="24"/>
+        </w:rPr>
+        <w:t>kerja</w:t>
+      </w:r>
+      <w:proofErr w:type="spellEnd"/>
+      <w:r>
+        <w:rPr>
+          <w:rFonts w:ascii="Times New Roman" w:hAnsi="Times New Roman" w:cs="Times New Roman"/>
+          <w:sz w:val="24"/>
+          <w:szCs w:val="24"/>
+        </w:rPr>
+        <w:t xml:space="preserve"> </w:t>
+      </w:r>
+      <w:proofErr w:type="spellStart"/>
+      <w:r>
+        <w:rPr>
+          <w:rFonts w:ascii="Times New Roman" w:hAnsi="Times New Roman" w:cs="Times New Roman"/>
+          <w:sz w:val="24"/>
+          <w:szCs w:val="24"/>
+        </w:rPr>
+        <w:t>samanya</w:t>
+      </w:r>
+      <w:proofErr w:type="spellEnd"/>
+      <w:r>
+        <w:rPr>
+          <w:rFonts w:ascii="Times New Roman" w:hAnsi="Times New Roman" w:cs="Times New Roman"/>
+          <w:sz w:val="24"/>
+          <w:szCs w:val="24"/>
+        </w:rPr>
+        <w:t xml:space="preserve"> kami </w:t>
+      </w:r>
+      <w:proofErr w:type="spellStart"/>
+      <w:r>
+        <w:rPr>
+          <w:rFonts w:ascii="Times New Roman" w:hAnsi="Times New Roman" w:cs="Times New Roman"/>
+          <w:sz w:val="24"/>
+          <w:szCs w:val="24"/>
+        </w:rPr>
+        <w:t>ucapkan</w:t>
+      </w:r>
+      <w:proofErr w:type="spellEnd"/>
+      <w:r>
+        <w:rPr>
+          <w:rFonts w:ascii="Times New Roman" w:hAnsi="Times New Roman" w:cs="Times New Roman"/>
+          <w:sz w:val="24"/>
+          <w:szCs w:val="24"/>
+        </w:rPr>
+        <w:t xml:space="preserve"> </w:t>
+      </w:r>
+      <w:proofErr w:type="spellStart"/>
+      <w:r>
+        <w:rPr>
+          <w:rFonts w:ascii="Times New Roman" w:hAnsi="Times New Roman" w:cs="Times New Roman"/>
+          <w:sz w:val="24"/>
+          <w:szCs w:val="24"/>
+        </w:rPr>
+        <w:t>terima</w:t>
+      </w:r>
+      <w:proofErr w:type="spellEnd"/>
+      <w:r>
+        <w:rPr>
+          <w:rFonts w:ascii="Times New Roman" w:hAnsi="Times New Roman" w:cs="Times New Roman"/>
+          <w:sz w:val="24"/>
+          <w:szCs w:val="24"/>
+        </w:rPr>
+        <w:t xml:space="preserve"> </w:t>
+      </w:r>
+      <w:proofErr w:type="spellStart"/>
+      <w:r>
+        <w:rPr>
+          <w:rFonts w:ascii="Times New Roman" w:hAnsi="Times New Roman" w:cs="Times New Roman"/>
+          <w:sz w:val="24"/>
+          <w:szCs w:val="24"/>
+        </w:rPr>
+        <w:t>kasih</w:t>
+      </w:r>
+      <w:proofErr w:type="spellEnd"/>
+      <w:r>
+        <w:rPr>
+          <w:rFonts w:ascii="Times New Roman" w:hAnsi="Times New Roman" w:cs="Times New Roman"/>
+          <w:sz w:val="24"/>
+          <w:szCs w:val="24"/>
+        </w:rPr>
+        <w:t>.</w:t>
       </w:r>
     </w:p>
     <w:p>
@@ -815,24 +1653,257 @@
           <w:szCs w:val="24"/>
         </w:rPr>
       </w:pPr>
-      <w:r>
-        <w:rPr>
-          <w:rFonts w:ascii="Times New Roman" w:hAnsi="Times New Roman" w:cs="Times New Roman"/>
-          <w:sz w:val="24"/>
-          <w:szCs w:val="24"/>
-        </w:rPr>
-        <w:t>Demikian surat rujukan ini kami buat. Atas kerja samanya kami ucapkan terima kasih.</w:t>
-      </w:r>
     </w:p>
-    <w:p>
-      <w:pPr>
-        <w:rPr>
-          <w:rFonts w:ascii="Times New Roman" w:hAnsi="Times New Roman" w:cs="Times New Roman"/>
-          <w:sz w:val="24"/>
-          <w:szCs w:val="24"/>
-        </w:rPr>
-      </w:pPr>
-    </w:p>
+    <w:tbl>
+      <w:tblPr>
+        <w:tblStyle w:val="TableGrid"/>
+        <w:tblW w:w="0" w:type="auto"/>
+        <w:tblBorders>
+          <w:top w:val="none" w:sz="0" w:space="0" w:color="auto"/>
+          <w:left w:val="none" w:sz="0" w:space="0" w:color="auto"/>
+          <w:bottom w:val="none" w:sz="0" w:space="0" w:color="auto"/>
+          <w:right w:val="none" w:sz="0" w:space="0" w:color="auto"/>
+          <w:insideH w:val="none" w:sz="0" w:space="0" w:color="auto"/>
+          <w:insideV w:val="none" w:sz="0" w:space="0" w:color="auto"/>
+        </w:tblBorders>
+        <w:tblLook w:val="04A0" w:firstRow="1" w:lastRow="0" w:firstColumn="1" w:lastColumn="0" w:noHBand="0" w:noVBand="1"/>
+      </w:tblPr>
+      <w:tblGrid>
+        <w:gridCol w:w="5949"/>
+        <w:gridCol w:w="3067"/>
+      </w:tblGrid>
+      <w:tr>
+        <w:tc>
+          <w:tcPr>
+            <w:tcW w:w="5949" w:type="dxa"/>
+          </w:tcPr>
+          <w:p>
+            <w:pPr>
+              <w:jc w:val="right"/>
+              <w:rPr>
+                <w:rFonts w:ascii="Times New Roman" w:hAnsi="Times New Roman" w:cs="Times New Roman"/>
+                <w:sz w:val="24"/>
+                <w:szCs w:val="24"/>
+              </w:rPr>
+            </w:pPr>
+          </w:p>
+        </w:tc>
+        <w:tc>
+          <w:tcPr>
+            <w:tcW w:w="3067" w:type="dxa"/>
+          </w:tcPr>
+          <w:p>
+            <w:pPr>
+              <w:jc w:val="center"/>
+              <w:rPr>
+                <w:rFonts w:ascii="Times New Roman" w:hAnsi="Times New Roman" w:cs="Times New Roman"/>
+                <w:sz w:val="24"/>
+                <w:szCs w:val="24"/>
+              </w:rPr>
+            </w:pPr>
+            <w:r>
+              <w:rPr>
+                <w:rFonts w:ascii="Times New Roman" w:hAnsi="Times New Roman" w:cs="Times New Roman"/>
+                <w:sz w:val="24"/>
+                <w:szCs w:val="24"/>
+              </w:rPr>
+              <w:t>{city}, {year}</w:t>
+            </w:r>
+          </w:p>
+        </w:tc>
+      </w:tr>
+      <w:tr>
+        <w:tc>
+          <w:tcPr>
+            <w:tcW w:w="5949" w:type="dxa"/>
+          </w:tcPr>
+          <w:p>
+            <w:pPr>
+              <w:jc w:val="center"/>
+              <w:rPr>
+                <w:rFonts w:ascii="Times New Roman" w:hAnsi="Times New Roman" w:cs="Times New Roman"/>
+                <w:sz w:val="24"/>
+                <w:szCs w:val="24"/>
+              </w:rPr>
+            </w:pPr>
+          </w:p>
+        </w:tc>
+        <w:tc>
+          <w:tcPr>
+            <w:tcW w:w="3067" w:type="dxa"/>
+          </w:tcPr>
+          <w:p>
+            <w:pPr>
+              <w:jc w:val="center"/>
+              <w:rPr>
+                <w:rFonts w:ascii="Times New Roman" w:hAnsi="Times New Roman" w:cs="Times New Roman"/>
+                <w:sz w:val="24"/>
+                <w:szCs w:val="24"/>
+              </w:rPr>
+            </w:pPr>
+            <w:r>
+              <w:rPr>
+                <w:rFonts w:ascii="Times New Roman" w:hAnsi="Times New Roman" w:cs="Times New Roman"/>
+                <w:sz w:val="24"/>
+                <w:szCs w:val="24"/>
+              </w:rPr>
+              <w:t>Dokter Hewan,</w:t>
+            </w:r>
+          </w:p>
+        </w:tc>
+      </w:tr>
+      <w:tr>
+        <w:tc>
+          <w:tcPr>
+            <w:tcW w:w="5949" w:type="dxa"/>
+          </w:tcPr>
+          <w:p>
+            <w:pPr>
+              <w:rPr>
+                <w:rFonts w:ascii="Times New Roman" w:hAnsi="Times New Roman" w:cs="Times New Roman"/>
+                <w:sz w:val="24"/>
+                <w:szCs w:val="24"/>
+              </w:rPr>
+            </w:pPr>
+          </w:p>
+        </w:tc>
+        <w:tc>
+          <w:tcPr>
+            <w:tcW w:w="3067" w:type="dxa"/>
+          </w:tcPr>
+          <w:p>
+            <w:pPr>
+              <w:jc w:val="center"/>
+              <w:rPr>
+                <w:rFonts w:ascii="Times New Roman" w:hAnsi="Times New Roman" w:cs="Times New Roman"/>
+                <w:sz w:val="24"/>
+                <w:szCs w:val="24"/>
+              </w:rPr>
+            </w:pPr>
+          </w:p>
+        </w:tc>
+      </w:tr>
+      <w:tr>
+        <w:tc>
+          <w:tcPr>
+            <w:tcW w:w="5949" w:type="dxa"/>
+          </w:tcPr>
+          <w:p>
+            <w:pPr>
+              <w:rPr>
+                <w:rFonts w:ascii="Times New Roman" w:hAnsi="Times New Roman" w:cs="Times New Roman"/>
+                <w:sz w:val="24"/>
+                <w:szCs w:val="24"/>
+              </w:rPr>
+            </w:pPr>
+          </w:p>
+        </w:tc>
+        <w:tc>
+          <w:tcPr>
+            <w:tcW w:w="3067" w:type="dxa"/>
+          </w:tcPr>
+          <w:p>
+            <w:pPr>
+              <w:jc w:val="center"/>
+              <w:rPr>
+                <w:rFonts w:ascii="Times New Roman" w:hAnsi="Times New Roman" w:cs="Times New Roman"/>
+                <w:sz w:val="24"/>
+                <w:szCs w:val="24"/>
+              </w:rPr>
+            </w:pPr>
+          </w:p>
+        </w:tc>
+      </w:tr>
+      <w:tr>
+        <w:tc>
+          <w:tcPr>
+            <w:tcW w:w="5949" w:type="dxa"/>
+          </w:tcPr>
+          <w:p>
+            <w:pPr>
+              <w:rPr>
+                <w:rFonts w:ascii="Times New Roman" w:hAnsi="Times New Roman" w:cs="Times New Roman"/>
+                <w:sz w:val="24"/>
+                <w:szCs w:val="24"/>
+              </w:rPr>
+            </w:pPr>
+          </w:p>
+        </w:tc>
+        <w:tc>
+          <w:tcPr>
+            <w:tcW w:w="3067" w:type="dxa"/>
+          </w:tcPr>
+          <w:p>
+            <w:pPr>
+              <w:jc w:val="center"/>
+              <w:rPr>
+                <w:rFonts w:ascii="Times New Roman" w:hAnsi="Times New Roman" w:cs="Times New Roman"/>
+                <w:sz w:val="24"/>
+                <w:szCs w:val="24"/>
+              </w:rPr>
+            </w:pPr>
+          </w:p>
+        </w:tc>
+      </w:tr>
+      <w:tr>
+        <w:tc>
+          <w:tcPr>
+            <w:tcW w:w="5949" w:type="dxa"/>
+          </w:tcPr>
+          <w:p>
+            <w:pPr>
+              <w:jc w:val="right"/>
+              <w:rPr>
+                <w:rFonts w:ascii="Times New Roman" w:hAnsi="Times New Roman" w:cs="Times New Roman"/>
+                <w:sz w:val="24"/>
+                <w:szCs w:val="24"/>
+              </w:rPr>
+            </w:pPr>
+          </w:p>
+        </w:tc>
+        <w:tc>
+          <w:tcPr>
+            <w:tcW w:w="3067" w:type="dxa"/>
+          </w:tcPr>
+          <w:p>
+            <w:pPr>
+              <w:jc w:val="center"/>
+              <w:rPr>
+                <w:rFonts w:ascii="Times New Roman" w:hAnsi="Times New Roman" w:cs="Times New Roman"/>
+                <w:sz w:val="24"/>
+                <w:szCs w:val="24"/>
+              </w:rPr>
+            </w:pPr>
+            <w:r>
+              <w:rPr>
+                <w:rFonts w:ascii="Times New Roman" w:hAnsi="Times New Roman" w:cs="Times New Roman"/>
+                <w:sz w:val="24"/>
+                <w:szCs w:val="24"/>
+              </w:rPr>
+              <w:t>({</w:t>
+            </w:r>
+            <w:proofErr w:type="spellStart"/>
+            <w:r>
+              <w:rPr>
+                <w:rFonts w:ascii="Times New Roman" w:hAnsi="Times New Roman" w:cs="Times New Roman"/>
+                <w:sz w:val="24"/>
+                <w:szCs w:val="24"/>
+              </w:rPr>
+              <w:t>vet_name</w:t>
+            </w:r>
+            <w:proofErr w:type="spellEnd"/>
+            <w:r>
+              <w:rPr>
+                <w:rFonts w:ascii="Times New Roman" w:hAnsi="Times New Roman" w:cs="Times New Roman"/>
+                <w:sz w:val="24"/>
+                <w:szCs w:val="24"/>
+              </w:rPr>
+              <w:t>})</w:t>
+            </w:r>
+          </w:p>
+        </w:tc>
+      </w:tr>
+    </w:tbl>
     <w:p>
       <w:pPr>
         <w:jc w:val="right"/>
@@ -842,190 +1913,6 @@
           <w:szCs w:val="24"/>
         </w:rPr>
       </w:pPr>
-      <w:r>
-        <w:rPr>
-          <w:rFonts w:ascii="Times New Roman" w:hAnsi="Times New Roman" w:cs="Times New Roman"/>
-          <w:sz w:val="24"/>
-          <w:szCs w:val="24"/>
-        </w:rPr>
-        <w:t>{city}</w:t>
-      </w:r>
-      <w:r>
-        <w:rPr>
-          <w:rFonts w:ascii="Times New Roman" w:hAnsi="Times New Roman" w:cs="Times New Roman"/>
-          <w:sz w:val="24"/>
-          <w:szCs w:val="24"/>
-        </w:rPr>
-        <w:t>,</w:t>
-      </w:r>
-      <w:r>
-        <w:rPr>
-          <w:rFonts w:ascii="Times New Roman" w:hAnsi="Times New Roman" w:cs="Times New Roman"/>
-          <w:sz w:val="24"/>
-          <w:szCs w:val="24"/>
-        </w:rPr>
-        <w:t xml:space="preserve"> {year}</w:t>
-      </w:r>
-    </w:p>
-    <w:p>
-      <w:pPr>
-        <w:jc w:val="center"/>
-        <w:rPr>
-          <w:rFonts w:ascii="Times New Roman" w:hAnsi="Times New Roman" w:cs="Times New Roman"/>
-          <w:sz w:val="24"/>
-          <w:szCs w:val="24"/>
-        </w:rPr>
-      </w:pPr>
-      <w:r>
-        <w:rPr>
-          <w:rFonts w:ascii="Times New Roman" w:hAnsi="Times New Roman" w:cs="Times New Roman"/>
-          <w:sz w:val="24"/>
-          <w:szCs w:val="24"/>
-        </w:rPr>
-        <w:tab/>
-      </w:r>
-      <w:r>
-        <w:rPr>
-          <w:rFonts w:ascii="Times New Roman" w:hAnsi="Times New Roman" w:cs="Times New Roman"/>
-          <w:sz w:val="24"/>
-          <w:szCs w:val="24"/>
-        </w:rPr>
-        <w:tab/>
-      </w:r>
-      <w:r>
-        <w:rPr>
-          <w:rFonts w:ascii="Times New Roman" w:hAnsi="Times New Roman" w:cs="Times New Roman"/>
-          <w:sz w:val="24"/>
-          <w:szCs w:val="24"/>
-        </w:rPr>
-        <w:tab/>
-      </w:r>
-      <w:r>
-        <w:rPr>
-          <w:rFonts w:ascii="Times New Roman" w:hAnsi="Times New Roman" w:cs="Times New Roman"/>
-          <w:sz w:val="24"/>
-          <w:szCs w:val="24"/>
-        </w:rPr>
-        <w:tab/>
-      </w:r>
-      <w:r>
-        <w:rPr>
-          <w:rFonts w:ascii="Times New Roman" w:hAnsi="Times New Roman" w:cs="Times New Roman"/>
-          <w:sz w:val="24"/>
-          <w:szCs w:val="24"/>
-        </w:rPr>
-        <w:tab/>
-      </w:r>
-      <w:r>
-        <w:rPr>
-          <w:rFonts w:ascii="Times New Roman" w:hAnsi="Times New Roman" w:cs="Times New Roman"/>
-          <w:sz w:val="24"/>
-          <w:szCs w:val="24"/>
-        </w:rPr>
-        <w:tab/>
-      </w:r>
-      <w:r>
-        <w:rPr>
-          <w:rFonts w:ascii="Times New Roman" w:hAnsi="Times New Roman" w:cs="Times New Roman"/>
-          <w:sz w:val="24"/>
-          <w:szCs w:val="24"/>
-        </w:rPr>
-        <w:tab/>
-        <w:t>Dokter Hewan,</w:t>
-      </w:r>
-    </w:p>
-    <w:p>
-      <w:pPr>
-        <w:rPr>
-          <w:rFonts w:ascii="Times New Roman" w:hAnsi="Times New Roman" w:cs="Times New Roman"/>
-          <w:sz w:val="24"/>
-          <w:szCs w:val="24"/>
-        </w:rPr>
-      </w:pPr>
-    </w:p>
-    <w:p>
-      <w:pPr>
-        <w:rPr>
-          <w:rFonts w:ascii="Times New Roman" w:hAnsi="Times New Roman" w:cs="Times New Roman"/>
-          <w:sz w:val="24"/>
-          <w:szCs w:val="24"/>
-        </w:rPr>
-      </w:pPr>
-    </w:p>
-    <w:p>
-      <w:pPr>
-        <w:jc w:val="right"/>
-        <w:rPr>
-          <w:rFonts w:ascii="Times New Roman" w:hAnsi="Times New Roman" w:cs="Times New Roman"/>
-          <w:sz w:val="24"/>
-          <w:szCs w:val="24"/>
-        </w:rPr>
-      </w:pPr>
-      <w:r>
-        <w:rPr>
-          <w:rFonts w:ascii="Times New Roman" w:hAnsi="Times New Roman" w:cs="Times New Roman"/>
-          <w:sz w:val="24"/>
-          <w:szCs w:val="24"/>
-        </w:rPr>
-        <w:tab/>
-      </w:r>
-      <w:r>
-        <w:rPr>
-          <w:rFonts w:ascii="Times New Roman" w:hAnsi="Times New Roman" w:cs="Times New Roman"/>
-          <w:sz w:val="24"/>
-          <w:szCs w:val="24"/>
-        </w:rPr>
-        <w:tab/>
-      </w:r>
-      <w:r>
-        <w:rPr>
-          <w:rFonts w:ascii="Times New Roman" w:hAnsi="Times New Roman" w:cs="Times New Roman"/>
-          <w:sz w:val="24"/>
-          <w:szCs w:val="24"/>
-        </w:rPr>
-        <w:tab/>
-      </w:r>
-      <w:r>
-        <w:rPr>
-          <w:rFonts w:ascii="Times New Roman" w:hAnsi="Times New Roman" w:cs="Times New Roman"/>
-          <w:sz w:val="24"/>
-          <w:szCs w:val="24"/>
-        </w:rPr>
-        <w:tab/>
-      </w:r>
-      <w:r>
-        <w:rPr>
-          <w:rFonts w:ascii="Times New Roman" w:hAnsi="Times New Roman" w:cs="Times New Roman"/>
-          <w:sz w:val="24"/>
-          <w:szCs w:val="24"/>
-        </w:rPr>
-        <w:tab/>
-      </w:r>
-      <w:r>
-        <w:rPr>
-          <w:rFonts w:ascii="Times New Roman" w:hAnsi="Times New Roman" w:cs="Times New Roman"/>
-          <w:sz w:val="24"/>
-          <w:szCs w:val="24"/>
-        </w:rPr>
-        <w:tab/>
-        <w:t>(</w:t>
-      </w:r>
-      <w:r>
-        <w:rPr>
-          <w:rFonts w:ascii="Times New Roman" w:hAnsi="Times New Roman" w:cs="Times New Roman"/>
-          <w:sz w:val="24"/>
-          <w:szCs w:val="24"/>
-        </w:rPr>
-        <w:t>{vet_name}</w:t>
-      </w:r>
-      <w:r>
-        <w:rPr>
-          <w:rFonts w:ascii="Times New Roman" w:hAnsi="Times New Roman" w:cs="Times New Roman"/>
-          <w:sz w:val="24"/>
-          <w:szCs w:val="24"/>
-        </w:rPr>
-        <w:t>)</w:t>
-      </w:r>
     </w:p>
     <w:sectPr>
       <w:headerReference w:type="default" r:id="rId7"/>
@@ -1164,7 +2051,15 @@
                             <w:jc w:val="center"/>
                           </w:pPr>
                           <w:r>
-                            <w:t>{%clinic_logo}</w:t>
+                            <w:t>{%</w:t>
+                          </w:r>
+                          <w:proofErr w:type="spellStart"/>
+                          <w:r>
+                            <w:t>clinic_logo</w:t>
+                          </w:r>
+                          <w:proofErr w:type="spellEnd"/>
+                          <w:r>
+                            <w:t>}</w:t>
                           </w:r>
                         </w:p>
                       </w:txbxContent>
@@ -1197,7 +2092,15 @@
                       <w:jc w:val="center"/>
                     </w:pPr>
                     <w:r>
-                      <w:t>{%clinic_logo}</w:t>
+                      <w:t>{%</w:t>
+                    </w:r>
+                    <w:proofErr w:type="spellStart"/>
+                    <w:r>
+                      <w:t>clinic_logo</w:t>
+                    </w:r>
+                    <w:proofErr w:type="spellEnd"/>
+                    <w:r>
+                      <w:t>}</w:t>
                     </w:r>
                   </w:p>
                 </w:txbxContent>
@@ -1216,7 +2119,29 @@
         <w:sz w:val="28"/>
         <w:szCs w:val="28"/>
       </w:rPr>
-      <w:t>{clinic_name}</w:t>
+      <w:t>{</w:t>
+    </w:r>
+    <w:proofErr w:type="spellStart"/>
+    <w:r>
+      <w:rPr>
+        <w:rFonts w:ascii="Times New Roman" w:hAnsi="Times New Roman" w:cs="Times New Roman"/>
+        <w:b/>
+        <w:bCs/>
+        <w:sz w:val="28"/>
+        <w:szCs w:val="28"/>
+      </w:rPr>
+      <w:t>clinic_name</w:t>
+    </w:r>
+    <w:proofErr w:type="spellEnd"/>
+    <w:r>
+      <w:rPr>
+        <w:rFonts w:ascii="Times New Roman" w:hAnsi="Times New Roman" w:cs="Times New Roman"/>
+        <w:b/>
+        <w:bCs/>
+        <w:sz w:val="28"/>
+        <w:szCs w:val="28"/>
+      </w:rPr>
+      <w:t>}</w:t>
     </w:r>
   </w:p>
   <w:p>
@@ -1240,21 +2165,49 @@
         <w:bCs/>
       </w:rPr>
     </w:pPr>
+    <w:proofErr w:type="gramStart"/>
     <w:r>
       <w:rPr>
         <w:rFonts w:ascii="Times New Roman" w:hAnsi="Times New Roman" w:cs="Times New Roman"/>
         <w:b/>
         <w:bCs/>
       </w:rPr>
-      <w:t xml:space="preserve">Alamat : </w:t>
+      <w:t>Alamat :</w:t>
     </w:r>
+    <w:proofErr w:type="gramEnd"/>
     <w:r>
       <w:rPr>
         <w:rFonts w:ascii="Times New Roman" w:hAnsi="Times New Roman" w:cs="Times New Roman"/>
         <w:b/>
         <w:bCs/>
       </w:rPr>
-      <w:t>{clinic_address}</w:t>
+      <w:t xml:space="preserve"> </w:t>
+    </w:r>
+    <w:r>
+      <w:rPr>
+        <w:rFonts w:ascii="Times New Roman" w:hAnsi="Times New Roman" w:cs="Times New Roman"/>
+        <w:b/>
+        <w:bCs/>
+      </w:rPr>
+      <w:t>{</w:t>
+    </w:r>
+    <w:proofErr w:type="spellStart"/>
+    <w:r>
+      <w:rPr>
+        <w:rFonts w:ascii="Times New Roman" w:hAnsi="Times New Roman" w:cs="Times New Roman"/>
+        <w:b/>
+        <w:bCs/>
+      </w:rPr>
+      <w:t>clinic_address</w:t>
+    </w:r>
+    <w:proofErr w:type="spellEnd"/>
+    <w:r>
+      <w:rPr>
+        <w:rFonts w:ascii="Times New Roman" w:hAnsi="Times New Roman" w:cs="Times New Roman"/>
+        <w:b/>
+        <w:bCs/>
+      </w:rPr>
+      <w:t>}</w:t>
     </w:r>
   </w:p>
   <w:p>
@@ -1273,15 +2226,51 @@
         <w:b/>
         <w:bCs/>
       </w:rPr>
-      <w:t xml:space="preserve">No. Telp </w:t>
+      <w:t xml:space="preserve">No. </w:t>
     </w:r>
+    <w:proofErr w:type="gramStart"/>
     <w:r>
       <w:rPr>
         <w:rFonts w:ascii="Times New Roman" w:hAnsi="Times New Roman" w:cs="Times New Roman"/>
         <w:b/>
         <w:bCs/>
       </w:rPr>
-      <w:t>: {clinic_phone}</w:t>
+      <w:t xml:space="preserve">Telp </w:t>
+    </w:r>
+    <w:r>
+      <w:rPr>
+        <w:rFonts w:ascii="Times New Roman" w:hAnsi="Times New Roman" w:cs="Times New Roman"/>
+        <w:b/>
+        <w:bCs/>
+      </w:rPr>
+      <w:t>:</w:t>
+    </w:r>
+    <w:proofErr w:type="gramEnd"/>
+    <w:r>
+      <w:rPr>
+        <w:rFonts w:ascii="Times New Roman" w:hAnsi="Times New Roman" w:cs="Times New Roman"/>
+        <w:b/>
+        <w:bCs/>
+      </w:rPr>
+      <w:t xml:space="preserve"> {</w:t>
+    </w:r>
+    <w:proofErr w:type="spellStart"/>
+    <w:r>
+      <w:rPr>
+        <w:rFonts w:ascii="Times New Roman" w:hAnsi="Times New Roman" w:cs="Times New Roman"/>
+        <w:b/>
+        <w:bCs/>
+      </w:rPr>
+      <w:t>clinic_phone</w:t>
+    </w:r>
+    <w:proofErr w:type="spellEnd"/>
+    <w:r>
+      <w:rPr>
+        <w:rFonts w:ascii="Times New Roman" w:hAnsi="Times New Roman" w:cs="Times New Roman"/>
+        <w:b/>
+        <w:bCs/>
+      </w:rPr>
+      <w:t>}</w:t>
     </w:r>
   </w:p>
   <w:p>
@@ -1294,21 +2283,49 @@
         <w:bCs/>
       </w:rPr>
     </w:pPr>
+    <w:proofErr w:type="gramStart"/>
     <w:r>
       <w:rPr>
         <w:rFonts w:ascii="Times New Roman" w:hAnsi="Times New Roman" w:cs="Times New Roman"/>
         <w:b/>
         <w:bCs/>
       </w:rPr>
-      <w:t xml:space="preserve">Email : </w:t>
+      <w:t>Email :</w:t>
     </w:r>
+    <w:proofErr w:type="gramEnd"/>
     <w:r>
       <w:rPr>
         <w:rFonts w:ascii="Times New Roman" w:hAnsi="Times New Roman" w:cs="Times New Roman"/>
         <w:b/>
         <w:bCs/>
       </w:rPr>
-      <w:t>{clinic_name}</w:t>
+      <w:t xml:space="preserve"> </w:t>
+    </w:r>
+    <w:r>
+      <w:rPr>
+        <w:rFonts w:ascii="Times New Roman" w:hAnsi="Times New Roman" w:cs="Times New Roman"/>
+        <w:b/>
+        <w:bCs/>
+      </w:rPr>
+      <w:t>{</w:t>
+    </w:r>
+    <w:proofErr w:type="spellStart"/>
+    <w:r>
+      <w:rPr>
+        <w:rFonts w:ascii="Times New Roman" w:hAnsi="Times New Roman" w:cs="Times New Roman"/>
+        <w:b/>
+        <w:bCs/>
+      </w:rPr>
+      <w:t>clinic_name</w:t>
+    </w:r>
+    <w:proofErr w:type="spellEnd"/>
+    <w:r>
+      <w:rPr>
+        <w:rFonts w:ascii="Times New Roman" w:hAnsi="Times New Roman" w:cs="Times New Roman"/>
+        <w:b/>
+        <w:bCs/>
+      </w:rPr>
+      <w:t>}</w:t>
     </w:r>
   </w:p>
   <w:p>

</xml_diff>